<commit_message>
gehighlight wat wij aan Pim en Edwin willen vragen
</commit_message>
<xml_diff>
--- a/Interviews/Joost_Oscar.docx
+++ b/Interviews/Joost_Oscar.docx
@@ -21,8 +21,14 @@
           <w:ilvl w:val="1"/>
           <w:numId w:val="3"/>
         </w:numPr>
-      </w:pPr>
-      <w:r>
+        <w:rPr>
+          <w:highlight w:val="yellow"/>
+        </w:rPr>
+      </w:pPr>
+      <w:r>
+        <w:rPr>
+          <w:highlight w:val="yellow"/>
+        </w:rPr>
         <w:t>Inloggen -&gt; Registreren, wachtwoord vergeten, resetten.</w:t>
       </w:r>
     </w:p>
@@ -136,11 +142,20 @@
           <w:ilvl w:val="1"/>
           <w:numId w:val="3"/>
         </w:numPr>
-      </w:pPr>
-      <w:r>
+        <w:rPr>
+          <w:highlight w:val="yellow"/>
+        </w:rPr>
+      </w:pPr>
+      <w:r>
+        <w:rPr>
+          <w:highlight w:val="yellow"/>
+        </w:rPr>
         <w:t xml:space="preserve">Prijs </w:t>
       </w:r>
       <w:r>
+        <w:rPr>
+          <w:highlight w:val="yellow"/>
+        </w:rPr>
         <w:t>informatie</w:t>
       </w:r>
     </w:p>
@@ -209,8 +224,14 @@
           <w:ilvl w:val="1"/>
           <w:numId w:val="3"/>
         </w:numPr>
-      </w:pPr>
-      <w:r>
+        <w:rPr>
+          <w:highlight w:val="yellow"/>
+        </w:rPr>
+      </w:pPr>
+      <w:r>
+        <w:rPr>
+          <w:highlight w:val="yellow"/>
+        </w:rPr>
         <w:t>Web socket</w:t>
       </w:r>
     </w:p>
@@ -233,8 +254,14 @@
           <w:ilvl w:val="1"/>
           <w:numId w:val="3"/>
         </w:numPr>
-      </w:pPr>
-      <w:r>
+        <w:rPr>
+          <w:highlight w:val="green"/>
+        </w:rPr>
+      </w:pPr>
+      <w:r>
+        <w:rPr>
+          <w:highlight w:val="green"/>
+        </w:rPr>
         <w:t>Validatie</w:t>
       </w:r>
     </w:p>
@@ -269,9 +296,15 @@
           <w:ilvl w:val="1"/>
           <w:numId w:val="3"/>
         </w:numPr>
-      </w:pPr>
-      <w:proofErr w:type="spellStart"/>
-      <w:r>
+        <w:rPr>
+          <w:highlight w:val="yellow"/>
+        </w:rPr>
+      </w:pPr>
+      <w:proofErr w:type="spellStart"/>
+      <w:r>
+        <w:rPr>
+          <w:highlight w:val="yellow"/>
+        </w:rPr>
         <w:t>Charts</w:t>
       </w:r>
       <w:proofErr w:type="spellEnd"/>
@@ -295,8 +328,14 @@
           <w:ilvl w:val="1"/>
           <w:numId w:val="3"/>
         </w:numPr>
-      </w:pPr>
-      <w:r>
+        <w:rPr>
+          <w:highlight w:val="yellow"/>
+        </w:rPr>
+      </w:pPr>
+      <w:r>
+        <w:rPr>
+          <w:highlight w:val="yellow"/>
+        </w:rPr>
         <w:t>Security</w:t>
       </w:r>
     </w:p>
@@ -384,302 +423,308 @@
           <w:ilvl w:val="1"/>
           <w:numId w:val="3"/>
         </w:numPr>
-      </w:pPr>
-      <w:r>
+        <w:rPr>
+          <w:highlight w:val="yellow"/>
+        </w:rPr>
+      </w:pPr>
+      <w:r>
+        <w:rPr>
+          <w:highlight w:val="yellow"/>
+        </w:rPr>
         <w:t>Vertaalbaarheid</w:t>
-      </w:r>
-    </w:p>
-    <w:p>
-      <w:pPr>
-        <w:pStyle w:val="ListParagraph"/>
-        <w:numPr>
-          <w:ilvl w:val="2"/>
-          <w:numId w:val="3"/>
-        </w:numPr>
-      </w:pPr>
-      <w:r>
-        <w:t>Labels in database</w:t>
-      </w:r>
-    </w:p>
-    <w:p>
-      <w:pPr>
-        <w:pStyle w:val="ListParagraph"/>
-        <w:numPr>
-          <w:ilvl w:val="3"/>
-          <w:numId w:val="3"/>
-        </w:numPr>
-      </w:pPr>
-      <w:r>
-        <w:t>Labels opgeslagen in document</w:t>
-      </w:r>
-    </w:p>
-    <w:p>
-      <w:pPr>
-        <w:pStyle w:val="ListParagraph"/>
-        <w:numPr>
-          <w:ilvl w:val="3"/>
-          <w:numId w:val="3"/>
-        </w:numPr>
-      </w:pPr>
-      <w:r>
-        <w:t xml:space="preserve">In </w:t>
-      </w:r>
-      <w:proofErr w:type="spellStart"/>
-      <w:r>
-        <w:t>runtime</w:t>
-      </w:r>
-      <w:proofErr w:type="spellEnd"/>
-      <w:r>
-        <w:t xml:space="preserve"> kunnen veranderen</w:t>
-      </w:r>
-    </w:p>
-    <w:p>
-      <w:pPr>
-        <w:pStyle w:val="ListParagraph"/>
-        <w:numPr>
-          <w:ilvl w:val="3"/>
-          <w:numId w:val="3"/>
-        </w:numPr>
-      </w:pPr>
-      <w:r>
-        <w:t xml:space="preserve">Kan sneller dan database </w:t>
-      </w:r>
-      <w:proofErr w:type="spellStart"/>
-      <w:r>
-        <w:t>connection</w:t>
-      </w:r>
-      <w:proofErr w:type="spellEnd"/>
-    </w:p>
-    <w:p>
-      <w:pPr>
-        <w:pStyle w:val="ListParagraph"/>
-        <w:numPr>
-          <w:ilvl w:val="1"/>
-          <w:numId w:val="3"/>
-        </w:numPr>
-      </w:pPr>
-      <w:r>
-        <w:t>E-mails versturen server (Waarschijnlijk niet de moeite)</w:t>
-      </w:r>
-    </w:p>
-    <w:p>
-      <w:pPr>
-        <w:pStyle w:val="ListParagraph"/>
-        <w:numPr>
-          <w:ilvl w:val="2"/>
-          <w:numId w:val="3"/>
-        </w:numPr>
-      </w:pPr>
-      <w:r>
-        <w:t xml:space="preserve"> Geen eigen server (externe API)</w:t>
-      </w:r>
-    </w:p>
-    <w:p>
-      <w:pPr>
-        <w:pStyle w:val="ListParagraph"/>
-        <w:numPr>
-          <w:ilvl w:val="3"/>
-          <w:numId w:val="3"/>
-        </w:numPr>
-      </w:pPr>
-      <w:r>
-        <w:t xml:space="preserve">Zodat je geen </w:t>
-      </w:r>
-      <w:proofErr w:type="spellStart"/>
-      <w:r>
-        <w:t>spammer</w:t>
-      </w:r>
-      <w:proofErr w:type="spellEnd"/>
-      <w:r>
-        <w:t xml:space="preserve"> lijkt</w:t>
-      </w:r>
-      <w:r>
-        <w:br/>
-      </w:r>
-    </w:p>
-    <w:p>
-      <w:pPr>
-        <w:pStyle w:val="ListParagraph"/>
-        <w:numPr>
-          <w:ilvl w:val="0"/>
-          <w:numId w:val="3"/>
-        </w:numPr>
-      </w:pPr>
-      <w:r>
-        <w:t>S</w:t>
-      </w:r>
-      <w:r>
-        <w:t>tandaa</w:t>
-      </w:r>
-      <w:r>
-        <w:t xml:space="preserve">rd </w:t>
-      </w:r>
-      <w:proofErr w:type="spellStart"/>
-      <w:r>
-        <w:t>already</w:t>
-      </w:r>
-      <w:proofErr w:type="spellEnd"/>
-      <w:r>
-        <w:t xml:space="preserve"> </w:t>
-      </w:r>
-      <w:proofErr w:type="spellStart"/>
-      <w:r>
-        <w:t>npm</w:t>
-      </w:r>
-      <w:proofErr w:type="spellEnd"/>
-    </w:p>
-    <w:p>
-      <w:pPr>
-        <w:pStyle w:val="ListParagraph"/>
-        <w:numPr>
-          <w:ilvl w:val="1"/>
-          <w:numId w:val="3"/>
-        </w:numPr>
-      </w:pPr>
-      <w:proofErr w:type="spellStart"/>
-      <w:r>
-        <w:t>Logging</w:t>
-      </w:r>
-      <w:proofErr w:type="spellEnd"/>
-    </w:p>
-    <w:p>
-      <w:pPr>
-        <w:pStyle w:val="ListParagraph"/>
-        <w:numPr>
-          <w:ilvl w:val="1"/>
-          <w:numId w:val="3"/>
-        </w:numPr>
-      </w:pPr>
-      <w:r>
-        <w:t>Code genereren C#</w:t>
-      </w:r>
-    </w:p>
-    <w:p>
-      <w:pPr>
-        <w:pStyle w:val="ListParagraph"/>
-        <w:numPr>
-          <w:ilvl w:val="1"/>
-          <w:numId w:val="3"/>
-        </w:numPr>
-      </w:pPr>
-      <w:r>
-        <w:t xml:space="preserve"> Alleen klanten bij kunnen </w:t>
-      </w:r>
-      <w:proofErr w:type="spellStart"/>
-      <w:r>
-        <w:t>authentication</w:t>
-      </w:r>
-      <w:proofErr w:type="spellEnd"/>
-    </w:p>
-    <w:p>
-      <w:pPr>
-        <w:pStyle w:val="ListParagraph"/>
-        <w:numPr>
-          <w:ilvl w:val="2"/>
-          <w:numId w:val="3"/>
-        </w:numPr>
-      </w:pPr>
-      <w:r>
-        <w:t xml:space="preserve">Nu geen </w:t>
-      </w:r>
-      <w:proofErr w:type="spellStart"/>
-      <w:r>
-        <w:t>windows</w:t>
-      </w:r>
-      <w:proofErr w:type="spellEnd"/>
-      <w:r>
-        <w:t xml:space="preserve"> users aanmaken</w:t>
-      </w:r>
-    </w:p>
-    <w:p>
-      <w:pPr>
-        <w:pStyle w:val="ListParagraph"/>
-        <w:numPr>
-          <w:ilvl w:val="1"/>
-          <w:numId w:val="3"/>
-        </w:numPr>
-      </w:pPr>
-      <w:proofErr w:type="spellStart"/>
-      <w:r>
-        <w:t>Cashing</w:t>
-      </w:r>
-      <w:proofErr w:type="spellEnd"/>
-    </w:p>
-    <w:p>
-      <w:pPr>
-        <w:pStyle w:val="ListParagraph"/>
-        <w:numPr>
-          <w:ilvl w:val="1"/>
-          <w:numId w:val="3"/>
-        </w:numPr>
-      </w:pPr>
-      <w:r>
-        <w:t xml:space="preserve">Excel </w:t>
-      </w:r>
-    </w:p>
-    <w:p>
-      <w:pPr>
-        <w:pStyle w:val="ListParagraph"/>
-        <w:numPr>
-          <w:ilvl w:val="2"/>
-          <w:numId w:val="3"/>
-        </w:numPr>
-      </w:pPr>
-      <w:r>
-        <w:t xml:space="preserve">Checkt of het </w:t>
-      </w:r>
-      <w:proofErr w:type="spellStart"/>
-      <w:r>
-        <w:t>excel</w:t>
-      </w:r>
-      <w:proofErr w:type="spellEnd"/>
-      <w:r>
-        <w:t xml:space="preserve"> wel goed is</w:t>
-      </w:r>
-    </w:p>
-    <w:p>
-      <w:pPr>
-        <w:pStyle w:val="ListParagraph"/>
-        <w:numPr>
-          <w:ilvl w:val="1"/>
-          <w:numId w:val="3"/>
-        </w:numPr>
-      </w:pPr>
-      <w:proofErr w:type="spellStart"/>
-      <w:r>
-        <w:t>Performence</w:t>
-      </w:r>
-      <w:proofErr w:type="spellEnd"/>
-      <w:r>
-        <w:t xml:space="preserve"> </w:t>
-      </w:r>
-    </w:p>
-    <w:p>
-      <w:pPr>
-        <w:pStyle w:val="ListParagraph"/>
-        <w:numPr>
-          <w:ilvl w:val="2"/>
-          <w:numId w:val="3"/>
-        </w:numPr>
-      </w:pPr>
-      <w:r>
-        <w:t>Laat precies de tijd zien hoe lang het erover doet</w:t>
-      </w:r>
-    </w:p>
-    <w:p>
-      <w:pPr>
-        <w:pStyle w:val="ListParagraph"/>
-        <w:numPr>
-          <w:ilvl w:val="1"/>
-          <w:numId w:val="3"/>
-        </w:numPr>
-      </w:pPr>
-      <w:proofErr w:type="spellStart"/>
-      <w:r>
-        <w:t>Validation</w:t>
       </w:r>
       <w:bookmarkStart w:id="0" w:name="_GoBack"/>
       <w:bookmarkEnd w:id="0"/>
+    </w:p>
+    <w:p>
+      <w:pPr>
+        <w:pStyle w:val="ListParagraph"/>
+        <w:numPr>
+          <w:ilvl w:val="2"/>
+          <w:numId w:val="3"/>
+        </w:numPr>
+      </w:pPr>
+      <w:r>
+        <w:t>Labels in database</w:t>
+      </w:r>
+    </w:p>
+    <w:p>
+      <w:pPr>
+        <w:pStyle w:val="ListParagraph"/>
+        <w:numPr>
+          <w:ilvl w:val="3"/>
+          <w:numId w:val="3"/>
+        </w:numPr>
+      </w:pPr>
+      <w:r>
+        <w:t>Labels opgeslagen in document</w:t>
+      </w:r>
+    </w:p>
+    <w:p>
+      <w:pPr>
+        <w:pStyle w:val="ListParagraph"/>
+        <w:numPr>
+          <w:ilvl w:val="3"/>
+          <w:numId w:val="3"/>
+        </w:numPr>
+      </w:pPr>
+      <w:r>
+        <w:t xml:space="preserve">In </w:t>
+      </w:r>
+      <w:proofErr w:type="spellStart"/>
+      <w:r>
+        <w:t>runtime</w:t>
+      </w:r>
+      <w:proofErr w:type="spellEnd"/>
+      <w:r>
+        <w:t xml:space="preserve"> kunnen veranderen</w:t>
+      </w:r>
+    </w:p>
+    <w:p>
+      <w:pPr>
+        <w:pStyle w:val="ListParagraph"/>
+        <w:numPr>
+          <w:ilvl w:val="3"/>
+          <w:numId w:val="3"/>
+        </w:numPr>
+      </w:pPr>
+      <w:r>
+        <w:t xml:space="preserve">Kan sneller dan database </w:t>
+      </w:r>
+      <w:proofErr w:type="spellStart"/>
+      <w:r>
+        <w:t>connection</w:t>
+      </w:r>
+      <w:proofErr w:type="spellEnd"/>
+    </w:p>
+    <w:p>
+      <w:pPr>
+        <w:pStyle w:val="ListParagraph"/>
+        <w:numPr>
+          <w:ilvl w:val="1"/>
+          <w:numId w:val="3"/>
+        </w:numPr>
+      </w:pPr>
+      <w:r>
+        <w:t>E-mails versturen server (Waarschijnlijk niet de moeite)</w:t>
+      </w:r>
+    </w:p>
+    <w:p>
+      <w:pPr>
+        <w:pStyle w:val="ListParagraph"/>
+        <w:numPr>
+          <w:ilvl w:val="2"/>
+          <w:numId w:val="3"/>
+        </w:numPr>
+      </w:pPr>
+      <w:r>
+        <w:t xml:space="preserve"> Geen eigen server (externe API)</w:t>
+      </w:r>
+    </w:p>
+    <w:p>
+      <w:pPr>
+        <w:pStyle w:val="ListParagraph"/>
+        <w:numPr>
+          <w:ilvl w:val="3"/>
+          <w:numId w:val="3"/>
+        </w:numPr>
+      </w:pPr>
+      <w:r>
+        <w:t xml:space="preserve">Zodat je geen </w:t>
+      </w:r>
+      <w:proofErr w:type="spellStart"/>
+      <w:r>
+        <w:t>spammer</w:t>
+      </w:r>
+      <w:proofErr w:type="spellEnd"/>
+      <w:r>
+        <w:t xml:space="preserve"> lijkt</w:t>
+      </w:r>
+      <w:r>
+        <w:br/>
+      </w:r>
+    </w:p>
+    <w:p>
+      <w:pPr>
+        <w:pStyle w:val="ListParagraph"/>
+        <w:numPr>
+          <w:ilvl w:val="0"/>
+          <w:numId w:val="3"/>
+        </w:numPr>
+      </w:pPr>
+      <w:r>
+        <w:t>S</w:t>
+      </w:r>
+      <w:r>
+        <w:t>tandaa</w:t>
+      </w:r>
+      <w:r>
+        <w:t xml:space="preserve">rd </w:t>
+      </w:r>
+      <w:proofErr w:type="spellStart"/>
+      <w:r>
+        <w:t>already</w:t>
+      </w:r>
+      <w:proofErr w:type="spellEnd"/>
+      <w:r>
+        <w:t xml:space="preserve"> </w:t>
+      </w:r>
+      <w:proofErr w:type="spellStart"/>
+      <w:r>
+        <w:t>npm</w:t>
+      </w:r>
+      <w:proofErr w:type="spellEnd"/>
+    </w:p>
+    <w:p>
+      <w:pPr>
+        <w:pStyle w:val="ListParagraph"/>
+        <w:numPr>
+          <w:ilvl w:val="1"/>
+          <w:numId w:val="3"/>
+        </w:numPr>
+      </w:pPr>
+      <w:proofErr w:type="spellStart"/>
+      <w:r>
+        <w:t>Logging</w:t>
+      </w:r>
+      <w:proofErr w:type="spellEnd"/>
+    </w:p>
+    <w:p>
+      <w:pPr>
+        <w:pStyle w:val="ListParagraph"/>
+        <w:numPr>
+          <w:ilvl w:val="1"/>
+          <w:numId w:val="3"/>
+        </w:numPr>
+      </w:pPr>
+      <w:r>
+        <w:t>Code genereren C#</w:t>
+      </w:r>
+    </w:p>
+    <w:p>
+      <w:pPr>
+        <w:pStyle w:val="ListParagraph"/>
+        <w:numPr>
+          <w:ilvl w:val="1"/>
+          <w:numId w:val="3"/>
+        </w:numPr>
+      </w:pPr>
+      <w:r>
+        <w:t xml:space="preserve"> Alleen klanten bij kunnen </w:t>
+      </w:r>
+      <w:proofErr w:type="spellStart"/>
+      <w:r>
+        <w:t>authentication</w:t>
+      </w:r>
+      <w:proofErr w:type="spellEnd"/>
+    </w:p>
+    <w:p>
+      <w:pPr>
+        <w:pStyle w:val="ListParagraph"/>
+        <w:numPr>
+          <w:ilvl w:val="2"/>
+          <w:numId w:val="3"/>
+        </w:numPr>
+      </w:pPr>
+      <w:r>
+        <w:t xml:space="preserve">Nu geen </w:t>
+      </w:r>
+      <w:proofErr w:type="spellStart"/>
+      <w:r>
+        <w:t>windows</w:t>
+      </w:r>
+      <w:proofErr w:type="spellEnd"/>
+      <w:r>
+        <w:t xml:space="preserve"> users aanmaken</w:t>
+      </w:r>
+    </w:p>
+    <w:p>
+      <w:pPr>
+        <w:pStyle w:val="ListParagraph"/>
+        <w:numPr>
+          <w:ilvl w:val="1"/>
+          <w:numId w:val="3"/>
+        </w:numPr>
+      </w:pPr>
+      <w:proofErr w:type="spellStart"/>
+      <w:r>
+        <w:t>Cashing</w:t>
+      </w:r>
+      <w:proofErr w:type="spellEnd"/>
+    </w:p>
+    <w:p>
+      <w:pPr>
+        <w:pStyle w:val="ListParagraph"/>
+        <w:numPr>
+          <w:ilvl w:val="1"/>
+          <w:numId w:val="3"/>
+        </w:numPr>
+      </w:pPr>
+      <w:r>
+        <w:t xml:space="preserve">Excel </w:t>
+      </w:r>
+    </w:p>
+    <w:p>
+      <w:pPr>
+        <w:pStyle w:val="ListParagraph"/>
+        <w:numPr>
+          <w:ilvl w:val="2"/>
+          <w:numId w:val="3"/>
+        </w:numPr>
+      </w:pPr>
+      <w:r>
+        <w:t xml:space="preserve">Checkt of het </w:t>
+      </w:r>
+      <w:proofErr w:type="spellStart"/>
+      <w:r>
+        <w:t>excel</w:t>
+      </w:r>
+      <w:proofErr w:type="spellEnd"/>
+      <w:r>
+        <w:t xml:space="preserve"> wel goed is</w:t>
+      </w:r>
+    </w:p>
+    <w:p>
+      <w:pPr>
+        <w:pStyle w:val="ListParagraph"/>
+        <w:numPr>
+          <w:ilvl w:val="1"/>
+          <w:numId w:val="3"/>
+        </w:numPr>
+      </w:pPr>
+      <w:proofErr w:type="spellStart"/>
+      <w:r>
+        <w:t>Performence</w:t>
+      </w:r>
+      <w:proofErr w:type="spellEnd"/>
+      <w:r>
+        <w:t xml:space="preserve"> </w:t>
+      </w:r>
+    </w:p>
+    <w:p>
+      <w:pPr>
+        <w:pStyle w:val="ListParagraph"/>
+        <w:numPr>
+          <w:ilvl w:val="2"/>
+          <w:numId w:val="3"/>
+        </w:numPr>
+      </w:pPr>
+      <w:r>
+        <w:t>Laat precies de tijd zien hoe lang het erover doet</w:t>
+      </w:r>
+    </w:p>
+    <w:p>
+      <w:pPr>
+        <w:pStyle w:val="ListParagraph"/>
+        <w:numPr>
+          <w:ilvl w:val="1"/>
+          <w:numId w:val="3"/>
+        </w:numPr>
+      </w:pPr>
+      <w:proofErr w:type="spellStart"/>
+      <w:r>
+        <w:t>Validation</w:t>
+      </w:r>
       <w:proofErr w:type="spellEnd"/>
       <w:r>
         <w:br/>

</xml_diff>